<commit_message>
modified status update to account for changes in finishing SMILCache and implemeting the caching in SMILServer
</commit_message>
<xml_diff>
--- a/Documents/Deliverables/StatusUpdates/Alex/StatusUpdateAlex20120216.docx
+++ b/Documents/Deliverables/StatusUpdates/Alex/StatusUpdateAlex20120216.docx
@@ -817,6 +817,14 @@
               </w:rPr>
               <w:t xml:space="preserve">  </w:t>
             </w:r>
+            <w:r>
+              <w:rPr>
+                <w:rFonts w:ascii="Trebuchet MS" w:hAnsi="Trebuchet MS"/>
+                <w:b/>
+                <w:color w:val="1F497D" w:themeColor="text2"/>
+              </w:rPr>
+              <w:t>Clean Up GIT repository</w:t>
+            </w:r>
           </w:p>
         </w:tc>
         <w:tc>
@@ -845,7 +853,23 @@
                 <w:b/>
                 <w:color w:val="1F497D" w:themeColor="text2"/>
               </w:rPr>
-              <w:t xml:space="preserve"> 5 hours</w:t>
+              <w:t xml:space="preserve"> </w:t>
+            </w:r>
+            <w:r>
+              <w:rPr>
+                <w:rFonts w:ascii="Trebuchet MS" w:hAnsi="Trebuchet MS"/>
+                <w:b/>
+                <w:color w:val="1F497D" w:themeColor="text2"/>
+              </w:rPr>
+              <w:t>.</w:t>
+            </w:r>
+            <w:r>
+              <w:rPr>
+                <w:rFonts w:ascii="Trebuchet MS" w:hAnsi="Trebuchet MS"/>
+                <w:b/>
+                <w:color w:val="1F497D" w:themeColor="text2"/>
+              </w:rPr>
+              <w:t>5 hours</w:t>
             </w:r>
           </w:p>
         </w:tc>
@@ -905,6 +929,14 @@
               </w:rPr>
               <w:t xml:space="preserve"> </w:t>
             </w:r>
+            <w:r>
+              <w:rPr>
+                <w:rFonts w:ascii="Trebuchet MS" w:hAnsi="Trebuchet MS"/>
+                <w:b/>
+                <w:color w:val="1F497D" w:themeColor="text2"/>
+              </w:rPr>
+              <w:t xml:space="preserve"> Clean</w:t>
+            </w:r>
           </w:p>
         </w:tc>
       </w:tr>
@@ -938,6 +970,14 @@
               </w:rPr>
               <w:t xml:space="preserve"> </w:t>
             </w:r>
+            <w:r>
+              <w:rPr>
+                <w:rFonts w:ascii="Trebuchet MS" w:hAnsi="Trebuchet MS"/>
+                <w:b/>
+                <w:color w:val="1F497D" w:themeColor="text2"/>
+              </w:rPr>
+              <w:t xml:space="preserve">  Extra files</w:t>
+            </w:r>
           </w:p>
         </w:tc>
       </w:tr>
@@ -970,6 +1010,14 @@
                 <w:color w:val="1F497D" w:themeColor="text2"/>
               </w:rPr>
               <w:t xml:space="preserve"> </w:t>
+            </w:r>
+            <w:r>
+              <w:rPr>
+                <w:rFonts w:ascii="Trebuchet MS" w:hAnsi="Trebuchet MS"/>
+                <w:b/>
+                <w:color w:val="1F497D" w:themeColor="text2"/>
+              </w:rPr>
+              <w:t xml:space="preserve"> I had to commit all my new connector code and delete the other files that I had made but am not using. There were a lot.</w:t>
             </w:r>
           </w:p>
         </w:tc>

</xml_diff>